<commit_message>
MAJ du fichier avancement modif sur la base
</commit_message>
<xml_diff>
--- a/Changements_Faire_Sur_La_Base.docx
+++ b/Changements_Faire_Sur_La_Base.docx
@@ -43,11 +43,20 @@
           <w:ilvl w:val="0"/>
           <w:numId w:val="1"/>
         </w:numPr>
-      </w:pPr>
-      <w:r>
+        <w:rPr>
+          <w:color w:val="FFC000" w:themeColor="accent4"/>
+        </w:rPr>
+      </w:pPr>
+      <w:r>
+        <w:rPr>
+          <w:color w:val="FFC000" w:themeColor="accent4"/>
+        </w:rPr>
         <w:t>Enlever la relation Magasin---------</w:t>
       </w:r>
       <w:r>
+        <w:rPr>
+          <w:color w:val="FFC000" w:themeColor="accent4"/>
+        </w:rPr>
         <w:t>Réservation</w:t>
       </w:r>
     </w:p>
@@ -68,8 +77,6 @@
       <w:r>
         <w:t>relatif</w:t>
       </w:r>
-      <w:bookmarkStart w:id="0" w:name="_GoBack"/>
-      <w:bookmarkEnd w:id="0"/>
       <w:r>
         <w:t xml:space="preserve"> CP-nom/nom-CP</w:t>
       </w:r>
@@ -81,8 +88,14 @@
           <w:ilvl w:val="0"/>
           <w:numId w:val="1"/>
         </w:numPr>
-      </w:pPr>
-      <w:r>
+        <w:rPr>
+          <w:color w:val="FFC000" w:themeColor="accent4"/>
+        </w:rPr>
+      </w:pPr>
+      <w:r>
+        <w:rPr>
+          <w:color w:val="FFC000" w:themeColor="accent4"/>
+        </w:rPr>
         <w:t>Mettre « login » à la place de identifiant</w:t>
       </w:r>
     </w:p>
@@ -93,24 +106,42 @@
           <w:ilvl w:val="0"/>
           <w:numId w:val="1"/>
         </w:numPr>
-      </w:pPr>
-      <w:r>
+        <w:rPr>
+          <w:color w:val="FFC000" w:themeColor="accent4"/>
+        </w:rPr>
+      </w:pPr>
+      <w:r>
+        <w:rPr>
+          <w:color w:val="FFC000" w:themeColor="accent4"/>
+        </w:rPr>
         <w:t>Virer « </w:t>
       </w:r>
       <w:proofErr w:type="spellStart"/>
       <w:r>
+        <w:rPr>
+          <w:color w:val="FFC000" w:themeColor="accent4"/>
+        </w:rPr>
         <w:t>username</w:t>
       </w:r>
       <w:proofErr w:type="spellEnd"/>
       <w:r>
+        <w:rPr>
+          <w:color w:val="FFC000" w:themeColor="accent4"/>
+        </w:rPr>
         <w:t> » et « </w:t>
       </w:r>
       <w:proofErr w:type="spellStart"/>
       <w:r>
+        <w:rPr>
+          <w:color w:val="FFC000" w:themeColor="accent4"/>
+        </w:rPr>
         <w:t>mdp</w:t>
       </w:r>
       <w:proofErr w:type="spellEnd"/>
       <w:r>
+        <w:rPr>
+          <w:color w:val="FFC000" w:themeColor="accent4"/>
+        </w:rPr>
         <w:t> » dans magasin</w:t>
       </w:r>
     </w:p>
@@ -121,8 +152,14 @@
           <w:ilvl w:val="0"/>
           <w:numId w:val="1"/>
         </w:numPr>
-      </w:pPr>
-      <w:r>
+        <w:rPr>
+          <w:color w:val="FFC000" w:themeColor="accent4"/>
+        </w:rPr>
+      </w:pPr>
+      <w:r>
+        <w:rPr>
+          <w:color w:val="FFC000" w:themeColor="accent4"/>
+        </w:rPr>
         <w:t>Revoir la partie facture </w:t>
       </w:r>
     </w:p>
@@ -135,14 +172,30 @@
         </w:numPr>
       </w:pPr>
       <w:r>
+        <w:rPr>
+          <w:color w:val="FFC000" w:themeColor="accent4"/>
+        </w:rPr>
         <w:t xml:space="preserve">Mettre le mode de paiement au moment de la facture </w:t>
       </w:r>
       <w:r>
+        <w:rPr>
+          <w:color w:val="FFC000" w:themeColor="accent4"/>
+        </w:rPr>
         <w:sym w:font="Wingdings" w:char="F0E8"/>
       </w:r>
       <w:r>
+        <w:rPr>
+          <w:color w:val="FFC000" w:themeColor="accent4"/>
+        </w:rPr>
         <w:t xml:space="preserve"> 1 seul mode de paiement pour le moment.</w:t>
       </w:r>
+    </w:p>
+    <w:p>
+      <w:pPr>
+        <w:pStyle w:val="Paragraphedeliste"/>
+      </w:pPr>
+      <w:bookmarkStart w:id="0" w:name="_GoBack"/>
+      <w:bookmarkEnd w:id="0"/>
     </w:p>
     <w:p>
       <w:pPr>

</xml_diff>